<commit_message>
tp noté 2 c++
</commit_message>
<xml_diff>
--- a/C++/Tp_note2/Rapport TP noté n°2 Nathan Talbot.docx
+++ b/C++/Tp_note2/Rapport TP noté n°2 Nathan Talbot.docx
@@ -3,37 +3,135 @@
 <w:document xmlns:wpc="http://schemas.microsoft.com/office/word/2010/wordprocessingCanvas" xmlns:cx="http://schemas.microsoft.com/office/drawing/2014/chartex" xmlns:cx1="http://schemas.microsoft.com/office/drawing/2015/9/8/chartex" xmlns:cx2="http://schemas.microsoft.com/office/drawing/2015/10/21/chartex" xmlns:cx3="http://schemas.microsoft.com/office/drawing/2016/5/9/chartex" xmlns:cx4="http://schemas.microsoft.com/office/drawing/2016/5/10/chartex" xmlns:cx5="http://schemas.microsoft.com/office/drawing/2016/5/11/chartex" xmlns:cx6="http://schemas.microsoft.com/office/drawing/2016/5/12/chartex" xmlns:cx7="http://schemas.microsoft.com/office/drawing/2016/5/13/chartex" xmlns:cx8="http://schemas.microsoft.com/office/drawing/2016/5/14/chartex" xmlns:mc="http://schemas.openxmlformats.org/markup-compatibility/2006" xmlns:aink="http://schemas.microsoft.com/office/drawing/2016/ink" xmlns:am3d="http://schemas.microsoft.com/office/drawing/2017/model3d" xmlns:o="urn:schemas-microsoft-com:office:office" xmlns:oel="http://schemas.microsoft.com/office/2019/extlst" xmlns:r="http://schemas.openxmlformats.org/officeDocument/2006/relationships" xmlns:m="http://schemas.openxmlformats.org/officeDocument/2006/math" xmlns:v="urn:schemas-microsoft-com:vml" xmlns:wp14="http://schemas.microsoft.com/office/word/2010/wordprocessingDrawing" xmlns:wp="http://schemas.openxmlformats.org/drawingml/2006/wordprocessingDrawing" xmlns:w10="urn:schemas-microsoft-com:office:word" xmlns:w="http://schemas.openxmlformats.org/wordprocessingml/2006/main" xmlns:w14="http://schemas.microsoft.com/office/word/2010/wordml" xmlns:w15="http://schemas.microsoft.com/office/word/2012/wordml" xmlns:w16cex="http://schemas.microsoft.com/office/word/2018/wordml/cex" xmlns:w16cid="http://schemas.microsoft.com/office/word/2016/wordml/cid" xmlns:w16="http://schemas.microsoft.com/office/word/2018/wordml" xmlns:w16du="http://schemas.microsoft.com/office/word/2023/wordml/word16du" xmlns:w16sdtdh="http://schemas.microsoft.com/office/word/2020/wordml/sdtdatahash" xmlns:w16se="http://schemas.microsoft.com/office/word/2015/wordml/symex" xmlns:wpg="http://schemas.microsoft.com/office/word/2010/wordprocessingGroup" xmlns:wpi="http://schemas.microsoft.com/office/word/2010/wordprocessingInk" xmlns:wne="http://schemas.microsoft.com/office/word/2006/wordml" xmlns:wps="http://schemas.microsoft.com/office/word/2010/wordprocessingShape" mc:Ignorable="w14 w15 w16se w16cid w16 w16cex w16sdtdh w16du wp14">
   <w:body>
     <w:p>
-      <w:r>
+      <w:pPr>
+        <w:jc w:val="center"/>
+        <w:rPr>
+          <w:b/>
+          <w:bCs/>
+          <w:i/>
+          <w:iCs/>
+          <w:color w:val="FF0000"/>
+          <w:sz w:val="44"/>
+          <w:szCs w:val="44"/>
+          <w:u w:val="single" w:color="FF0000"/>
+        </w:rPr>
+      </w:pPr>
+      <w:r>
+        <w:rPr>
+          <w:b/>
+          <w:bCs/>
+          <w:i/>
+          <w:iCs/>
+          <w:color w:val="FF0000"/>
+          <w:sz w:val="44"/>
+          <w:szCs w:val="44"/>
+          <w:u w:val="single" w:color="FF0000"/>
+        </w:rPr>
         <w:t>RAPPORT LABYRINTHE</w:t>
       </w:r>
     </w:p>
-    <w:p>
-      <w:r>
+    <w:p/>
+    <w:p>
+      <w:pPr>
+        <w:jc w:val="center"/>
+        <w:rPr>
+          <w:b/>
+          <w:bCs/>
+          <w:i/>
+          <w:iCs/>
+          <w:sz w:val="36"/>
+          <w:szCs w:val="36"/>
+          <w:u w:val="single" w:color="FF0000"/>
+        </w:rPr>
+      </w:pPr>
+      <w:r>
+        <w:rPr>
+          <w:b/>
+          <w:bCs/>
+          <w:i/>
+          <w:iCs/>
+          <w:sz w:val="36"/>
+          <w:szCs w:val="36"/>
+          <w:u w:val="single" w:color="FF0000"/>
+        </w:rPr>
         <w:t>Introduction</w:t>
       </w:r>
     </w:p>
-    <w:p>
-      <w:r>
-        <w:t>Lors de ce projet, j’ai eu pour objectif d’implémenter un jeu « Labyrinthe » stockée sous forme de projet Visual Studio 2022, dont le programme principal correspond au fichier « Programme.cpp ».</w:t>
-      </w:r>
-    </w:p>
-    <w:p>
-      <w:r>
-        <w:t>Ce logiciel utilise la programmation orientée objet.</w:t>
-      </w:r>
-    </w:p>
-    <w:p>
-      <w:pPr>
-        <w:pStyle w:val="Paragraphedeliste"/>
-        <w:numPr>
-          <w:ilvl w:val="0"/>
-          <w:numId w:val="1"/>
-        </w:numPr>
-      </w:pPr>
-      <w:r>
-        <w:t>Les classes</w:t>
-      </w:r>
-    </w:p>
+    <w:p/>
+    <w:p>
+      <w:pPr>
+        <w:ind w:firstLine="708"/>
+      </w:pPr>
+      <w:r>
+        <w:t>Lors de ce projet, j’ai eu pour objectif d’implémenter un jeu « Labyrinthe</w:t>
+      </w:r>
+      <w:r>
+        <w:t> ».</w:t>
+      </w:r>
+    </w:p>
+    <w:p>
+      <w:r>
+        <w:t xml:space="preserve">Ce </w:t>
+      </w:r>
+      <w:r>
+        <w:t>logiciel</w:t>
+      </w:r>
+      <w:r>
+        <w:t xml:space="preserve">, basé sur la programmation orientée objet C++, est stocké </w:t>
+      </w:r>
+      <w:r>
+        <w:t>sous forme de projet Visual Studio 2022, dont le programme principal correspond au fichier « Programme.cpp ».</w:t>
+      </w:r>
+    </w:p>
+    <w:p/>
+    <w:p/>
+    <w:p/>
+    <w:p/>
+    <w:p/>
+    <w:p/>
+    <w:p/>
+    <w:p/>
+    <w:p/>
+    <w:p/>
+    <w:p/>
+    <w:p/>
+    <w:p/>
+    <w:p/>
+    <w:p/>
+    <w:p/>
+    <w:p/>
+    <w:p/>
+    <w:p/>
+    <w:p>
+      <w:pPr>
+        <w:jc w:val="center"/>
+        <w:rPr>
+          <w:b/>
+          <w:bCs/>
+          <w:i/>
+          <w:iCs/>
+          <w:color w:val="FF0000"/>
+          <w:sz w:val="36"/>
+          <w:szCs w:val="36"/>
+          <w:u w:val="single" w:color="FF0000"/>
+        </w:rPr>
+      </w:pPr>
+      <w:r>
+        <w:rPr>
+          <w:b/>
+          <w:bCs/>
+          <w:i/>
+          <w:iCs/>
+          <w:color w:val="FF0000"/>
+          <w:sz w:val="36"/>
+          <w:szCs w:val="36"/>
+          <w:u w:val="single" w:color="FF0000"/>
+        </w:rPr>
+        <w:lastRenderedPageBreak/>
+        <w:t>LES CLASSES</w:t>
+      </w:r>
+    </w:p>
+    <w:p/>
     <w:p>
       <w:pPr>
         <w:pStyle w:val="Paragraphedeliste"/>
@@ -41,9 +139,43 @@
           <w:ilvl w:val="0"/>
           <w:numId w:val="2"/>
         </w:numPr>
-      </w:pPr>
-      <w:r>
-        <w:t>Objet graphique</w:t>
+        <w:rPr>
+          <w:i/>
+          <w:iCs/>
+          <w:sz w:val="28"/>
+          <w:szCs w:val="28"/>
+          <w:u w:val="single"/>
+        </w:rPr>
+      </w:pPr>
+      <w:r>
+        <w:rPr>
+          <w:i/>
+          <w:iCs/>
+          <w:sz w:val="28"/>
+          <w:szCs w:val="28"/>
+          <w:u w:val="single"/>
+        </w:rPr>
+        <w:t>O</w:t>
+      </w:r>
+      <w:r>
+        <w:rPr>
+          <w:i/>
+          <w:iCs/>
+          <w:sz w:val="28"/>
+          <w:szCs w:val="28"/>
+          <w:u w:val="single"/>
+        </w:rPr>
+        <w:t>b</w:t>
+      </w:r>
+      <w:r>
+        <w:rPr>
+          <w:i/>
+          <w:iCs/>
+          <w:sz w:val="28"/>
+          <w:szCs w:val="28"/>
+          <w:u w:val="single"/>
+        </w:rPr>
+        <w:t>jet graphique</w:t>
       </w:r>
     </w:p>
     <w:p>
@@ -56,6 +188,7 @@
         <w:t>Elle est utilisée pour implémenter les classes dérivées « Objet graphique fixe » et « Objet graphique mobile ».</w:t>
       </w:r>
     </w:p>
+    <w:p/>
     <w:p>
       <w:pPr>
         <w:pStyle w:val="Paragraphedeliste"/>
@@ -63,8 +196,22 @@
           <w:ilvl w:val="0"/>
           <w:numId w:val="2"/>
         </w:numPr>
-      </w:pPr>
-      <w:r>
+        <w:rPr>
+          <w:i/>
+          <w:iCs/>
+          <w:sz w:val="28"/>
+          <w:szCs w:val="28"/>
+          <w:u w:val="single"/>
+        </w:rPr>
+      </w:pPr>
+      <w:r>
+        <w:rPr>
+          <w:i/>
+          <w:iCs/>
+          <w:sz w:val="28"/>
+          <w:szCs w:val="28"/>
+          <w:u w:val="single"/>
+        </w:rPr>
         <w:t>Objet graphique mobile</w:t>
       </w:r>
     </w:p>
@@ -78,6 +225,7 @@
         <w:t>Il servira à implémenter la classe dérivée « Personnage » correspondant au personnage du plateau.</w:t>
       </w:r>
     </w:p>
+    <w:p/>
     <w:p>
       <w:pPr>
         <w:pStyle w:val="Paragraphedeliste"/>
@@ -85,8 +233,22 @@
           <w:ilvl w:val="0"/>
           <w:numId w:val="2"/>
         </w:numPr>
-      </w:pPr>
-      <w:r>
+        <w:rPr>
+          <w:i/>
+          <w:iCs/>
+          <w:sz w:val="28"/>
+          <w:szCs w:val="28"/>
+          <w:u w:val="single"/>
+        </w:rPr>
+      </w:pPr>
+      <w:r>
+        <w:rPr>
+          <w:i/>
+          <w:iCs/>
+          <w:sz w:val="28"/>
+          <w:szCs w:val="28"/>
+          <w:u w:val="single"/>
+        </w:rPr>
         <w:t>Personnage</w:t>
       </w:r>
     </w:p>
@@ -100,6 +262,7 @@
         <w:t>On lui attribue le type 4.</w:t>
       </w:r>
     </w:p>
+    <w:p/>
     <w:p>
       <w:pPr>
         <w:pStyle w:val="Paragraphedeliste"/>
@@ -107,14 +270,42 @@
           <w:ilvl w:val="0"/>
           <w:numId w:val="2"/>
         </w:numPr>
-      </w:pPr>
-      <w:r>
+        <w:rPr>
+          <w:i/>
+          <w:iCs/>
+          <w:sz w:val="28"/>
+          <w:szCs w:val="28"/>
+          <w:u w:val="single"/>
+        </w:rPr>
+      </w:pPr>
+      <w:r>
+        <w:rPr>
+          <w:i/>
+          <w:iCs/>
+          <w:sz w:val="28"/>
+          <w:szCs w:val="28"/>
+          <w:u w:val="single"/>
+        </w:rPr>
         <w:t xml:space="preserve">Objet </w:t>
       </w:r>
       <w:r>
+        <w:rPr>
+          <w:i/>
+          <w:iCs/>
+          <w:sz w:val="28"/>
+          <w:szCs w:val="28"/>
+          <w:u w:val="single"/>
+        </w:rPr>
         <w:t>g</w:t>
       </w:r>
       <w:r>
+        <w:rPr>
+          <w:i/>
+          <w:iCs/>
+          <w:sz w:val="28"/>
+          <w:szCs w:val="28"/>
+          <w:u w:val="single"/>
+        </w:rPr>
         <w:t>raphique fixe</w:t>
       </w:r>
     </w:p>
@@ -123,6 +314,7 @@
         <w:t>Un objet graphique fixe correspond à un élément stable du plateau : un mur, un couloir ou la sortie.</w:t>
       </w:r>
     </w:p>
+    <w:p/>
     <w:p>
       <w:pPr>
         <w:pStyle w:val="Paragraphedeliste"/>
@@ -130,8 +322,22 @@
           <w:ilvl w:val="0"/>
           <w:numId w:val="2"/>
         </w:numPr>
-      </w:pPr>
-      <w:r>
+        <w:rPr>
+          <w:i/>
+          <w:iCs/>
+          <w:sz w:val="28"/>
+          <w:szCs w:val="28"/>
+          <w:u w:val="single"/>
+        </w:rPr>
+      </w:pPr>
+      <w:r>
+        <w:rPr>
+          <w:i/>
+          <w:iCs/>
+          <w:sz w:val="28"/>
+          <w:szCs w:val="28"/>
+          <w:u w:val="single"/>
+        </w:rPr>
         <w:t>Mur &amp; couloir &amp; sortie</w:t>
       </w:r>
     </w:p>
@@ -147,9 +353,28 @@
     </w:p>
     <w:p>
       <w:r>
-        <w:t>Ce type permet d’obtenir la classe de l’objet instancié, car il n’y a pas de méthode propre en C++ pour obtenir le type d’un objet.</w:t>
-      </w:r>
-    </w:p>
+        <w:t>Ce</w:t>
+      </w:r>
+      <w:r>
+        <w:t>t attribut</w:t>
+      </w:r>
+      <w:r>
+        <w:t xml:space="preserve"> </w:t>
+      </w:r>
+      <w:r>
+        <w:t>« </w:t>
+      </w:r>
+      <w:r>
+        <w:t>type</w:t>
+      </w:r>
+      <w:r>
+        <w:t> »</w:t>
+      </w:r>
+      <w:r>
+        <w:t xml:space="preserve"> permet d’obtenir la classe de l’objet instancié, car il n’y a pas de méthode propre en C++ pour obtenir le type d’un objet.</w:t>
+      </w:r>
+    </w:p>
+    <w:p/>
     <w:p>
       <w:pPr>
         <w:pStyle w:val="Paragraphedeliste"/>
@@ -157,8 +382,21 @@
           <w:ilvl w:val="0"/>
           <w:numId w:val="2"/>
         </w:numPr>
-      </w:pPr>
-      <w:r>
+        <w:rPr>
+          <w:i/>
+          <w:iCs/>
+          <w:u w:val="single"/>
+        </w:rPr>
+      </w:pPr>
+      <w:r>
+        <w:rPr>
+          <w:i/>
+          <w:iCs/>
+          <w:sz w:val="28"/>
+          <w:szCs w:val="28"/>
+          <w:u w:val="single"/>
+        </w:rPr>
+        <w:lastRenderedPageBreak/>
         <w:t>Plateau</w:t>
       </w:r>
     </w:p>
@@ -169,7 +407,6 @@
     </w:p>
     <w:p>
       <w:r>
-        <w:lastRenderedPageBreak/>
         <w:t>Cette classe contient également une matrice de pointeurs vers des objets graphiques fixes.</w:t>
       </w:r>
     </w:p>
@@ -217,6 +454,7 @@
         <w:t>De plus, étant donné la présence de pointeurs dans l’implémentation de cette classe, j’ai ajouté à cette dernière un constructeur de recopie, un destructeur ainsi qu’une surcharge pour l’opérateur « = ».</w:t>
       </w:r>
     </w:p>
+    <w:p/>
     <w:p>
       <w:pPr>
         <w:pStyle w:val="Paragraphedeliste"/>
@@ -224,8 +462,22 @@
           <w:ilvl w:val="0"/>
           <w:numId w:val="2"/>
         </w:numPr>
-      </w:pPr>
-      <w:r>
+        <w:rPr>
+          <w:i/>
+          <w:iCs/>
+          <w:sz w:val="28"/>
+          <w:szCs w:val="28"/>
+          <w:u w:val="single"/>
+        </w:rPr>
+      </w:pPr>
+      <w:r>
+        <w:rPr>
+          <w:i/>
+          <w:iCs/>
+          <w:sz w:val="28"/>
+          <w:szCs w:val="28"/>
+          <w:u w:val="single"/>
+        </w:rPr>
         <w:t>Labyrinthe</w:t>
       </w:r>
     </w:p>
@@ -270,41 +522,114 @@
         <w:t>Elle permet de déplacer le personnage sur le plateau, et possède une méthode « fini » permettant de savoir si la partie est terminée.</w:t>
       </w:r>
     </w:p>
+    <w:p>
+      <w:r>
+        <w:t>A chaque déplacement de personnage, la méthode appelée pour déplacer ce dernier vérifie si la direction choisie est valide : si aucun mur ne bloque le déplacement.</w:t>
+      </w:r>
+    </w:p>
+    <w:p>
+      <w:pPr>
+        <w:jc w:val="center"/>
+        <w:rPr>
+          <w:b/>
+          <w:bCs/>
+          <w:i/>
+          <w:iCs/>
+          <w:color w:val="FF0000"/>
+          <w:sz w:val="36"/>
+          <w:szCs w:val="36"/>
+          <w:u w:val="single" w:color="FF0000"/>
+        </w:rPr>
+      </w:pPr>
+      <w:r>
+        <w:rPr>
+          <w:b/>
+          <w:bCs/>
+          <w:i/>
+          <w:iCs/>
+          <w:color w:val="FF0000"/>
+          <w:sz w:val="36"/>
+          <w:szCs w:val="36"/>
+          <w:u w:val="single" w:color="FF0000"/>
+        </w:rPr>
+        <w:lastRenderedPageBreak/>
+        <w:t>EXCEPTIONS</w:t>
+      </w:r>
+    </w:p>
+    <w:p/>
+    <w:p>
+      <w:pPr>
+        <w:ind w:firstLine="360"/>
+      </w:pPr>
+      <w:r>
+        <w:t>Lors de l’implémentation de ce jeu, 3 exceptions nécessitant d’être traitées sont apparues</w:t>
+      </w:r>
+      <w:r>
+        <w:t>.</w:t>
+      </w:r>
+    </w:p>
+    <w:p/>
     <w:p>
       <w:pPr>
         <w:pStyle w:val="Paragraphedeliste"/>
         <w:numPr>
           <w:ilvl w:val="0"/>
-          <w:numId w:val="1"/>
+          <w:numId w:val="8"/>
         </w:numPr>
-      </w:pPr>
-      <w:r>
-        <w:t>Méthodes annexes</w:t>
-      </w:r>
-    </w:p>
-    <w:p>
-      <w:r>
-        <w:t>Ce projet contient également les fichiers « </w:t>
-      </w:r>
-      <w:proofErr w:type="spellStart"/>
-      <w:r>
-        <w:t>Fonctions.h</w:t>
-      </w:r>
-      <w:proofErr w:type="spellEnd"/>
-      <w:r>
-        <w:t> » et « Fonctions.cpp », qui permettent d’implémenter les méthodes utilisées uniquement dans le programme principal.</w:t>
-      </w:r>
-    </w:p>
+        <w:rPr>
+          <w:i/>
+          <w:iCs/>
+          <w:sz w:val="28"/>
+          <w:szCs w:val="28"/>
+          <w:u w:val="single"/>
+        </w:rPr>
+      </w:pPr>
+      <w:r>
+        <w:rPr>
+          <w:i/>
+          <w:iCs/>
+          <w:sz w:val="28"/>
+          <w:szCs w:val="28"/>
+          <w:u w:val="single"/>
+        </w:rPr>
+        <w:t>Erreur de saisie de coordonnées.</w:t>
+      </w:r>
+    </w:p>
+    <w:p>
+      <w:r>
+        <w:t>Lors de l’instanciation d’un objet graphique possédant des coordonnées, le programme renvoie un message d’erreur si la saisie est incorrecte (ligne et/ou colonne négative).</w:t>
+      </w:r>
+    </w:p>
+    <w:p/>
     <w:p>
       <w:pPr>
         <w:pStyle w:val="Paragraphedeliste"/>
         <w:numPr>
           <w:ilvl w:val="0"/>
-          <w:numId w:val="1"/>
+          <w:numId w:val="8"/>
         </w:numPr>
-      </w:pPr>
-      <w:r>
-        <w:t>Fonctionnement du jeu</w:t>
+        <w:rPr>
+          <w:i/>
+          <w:iCs/>
+          <w:sz w:val="28"/>
+          <w:szCs w:val="28"/>
+          <w:u w:val="single"/>
+        </w:rPr>
+      </w:pPr>
+      <w:r>
+        <w:rPr>
+          <w:i/>
+          <w:iCs/>
+          <w:sz w:val="28"/>
+          <w:szCs w:val="28"/>
+          <w:u w:val="single"/>
+        </w:rPr>
+        <w:t>Erreur de saisie de type</w:t>
+      </w:r>
+    </w:p>
+    <w:p>
+      <w:r>
+        <w:t>Comme vu précédemment, seuls 5 types d’objets existent : 0, 1, 2, 3 et 4. Dans le cas ou le type saisie ne correspond pas à un de ces derniers, le programme renvoie donc un message d’erreur.</w:t>
       </w:r>
     </w:p>
     <w:p/>
@@ -313,17 +638,503 @@
         <w:pStyle w:val="Paragraphedeliste"/>
         <w:numPr>
           <w:ilvl w:val="0"/>
-          <w:numId w:val="1"/>
+          <w:numId w:val="8"/>
         </w:numPr>
-      </w:pPr>
-      <w:r>
+        <w:rPr>
+          <w:i/>
+          <w:iCs/>
+          <w:sz w:val="28"/>
+          <w:szCs w:val="28"/>
+          <w:u w:val="single"/>
+        </w:rPr>
+      </w:pPr>
+      <w:r>
+        <w:rPr>
+          <w:i/>
+          <w:iCs/>
+          <w:sz w:val="28"/>
+          <w:szCs w:val="28"/>
+          <w:u w:val="single"/>
+        </w:rPr>
+        <w:t>Erreur de saisie de la taille</w:t>
+      </w:r>
+    </w:p>
+    <w:p>
+      <w:r>
+        <w:t>Lorsque le labyrinthe ou le plateau est instancié avec un nombre de lignes et/ou de colonnes négatif, le message renvoie un message d’erreur pour signaler cette incohérence.</w:t>
+      </w:r>
+    </w:p>
+    <w:p>
+      <w:pPr>
+        <w:rPr>
+          <w:b/>
+          <w:bCs/>
+          <w:i/>
+          <w:iCs/>
+          <w:sz w:val="36"/>
+          <w:szCs w:val="36"/>
+          <w:u w:val="single" w:color="FF0000"/>
+        </w:rPr>
+      </w:pPr>
+      <w:r>
+        <w:rPr>
+          <w:b/>
+          <w:bCs/>
+          <w:i/>
+          <w:iCs/>
+          <w:sz w:val="36"/>
+          <w:szCs w:val="36"/>
+          <w:u w:val="single" w:color="FF0000"/>
+        </w:rPr>
+        <w:br w:type="page"/>
+      </w:r>
+    </w:p>
+    <w:p>
+      <w:pPr>
+        <w:jc w:val="center"/>
+        <w:rPr>
+          <w:b/>
+          <w:bCs/>
+          <w:i/>
+          <w:iCs/>
+          <w:color w:val="FF0000"/>
+          <w:sz w:val="36"/>
+          <w:szCs w:val="36"/>
+          <w:u w:val="single" w:color="FF0000"/>
+        </w:rPr>
+      </w:pPr>
+      <w:r>
+        <w:rPr>
+          <w:b/>
+          <w:bCs/>
+          <w:i/>
+          <w:iCs/>
+          <w:color w:val="FF0000"/>
+          <w:sz w:val="36"/>
+          <w:szCs w:val="36"/>
+          <w:u w:val="single" w:color="FF0000"/>
+        </w:rPr>
         <w:lastRenderedPageBreak/>
-        <w:t>Difficultés rencontrées</w:t>
-      </w:r>
-    </w:p>
-    <w:p>
-      <w:r>
-        <w:t>Construction du plateau à la main</w:t>
+        <w:t>METHODES ANNEXES</w:t>
+      </w:r>
+    </w:p>
+    <w:p/>
+    <w:p>
+      <w:pPr>
+        <w:ind w:firstLine="360"/>
+      </w:pPr>
+      <w:r>
+        <w:t>Ce projet contient également les fichiers « </w:t>
+      </w:r>
+      <w:proofErr w:type="spellStart"/>
+      <w:r>
+        <w:t>Fonctions.h</w:t>
+      </w:r>
+      <w:proofErr w:type="spellEnd"/>
+      <w:r>
+        <w:t> » et « Fonctions.cpp », qui permettent d’implémenter les méthodes utilisées uniquement dans le programme principal.</w:t>
+      </w:r>
+    </w:p>
+    <w:p/>
+    <w:p>
+      <w:pPr>
+        <w:pStyle w:val="Paragraphedeliste"/>
+        <w:numPr>
+          <w:ilvl w:val="0"/>
+          <w:numId w:val="5"/>
+        </w:numPr>
+        <w:rPr>
+          <w:i/>
+          <w:iCs/>
+          <w:sz w:val="28"/>
+          <w:szCs w:val="28"/>
+          <w:u w:val="single"/>
+        </w:rPr>
+      </w:pPr>
+      <w:r>
+        <w:rPr>
+          <w:i/>
+          <w:iCs/>
+          <w:sz w:val="28"/>
+          <w:szCs w:val="28"/>
+          <w:u w:val="single"/>
+        </w:rPr>
+        <w:t>Méthode « </w:t>
+      </w:r>
+      <w:proofErr w:type="spellStart"/>
+      <w:r>
+        <w:rPr>
+          <w:i/>
+          <w:iCs/>
+          <w:sz w:val="28"/>
+          <w:szCs w:val="28"/>
+          <w:u w:val="single"/>
+        </w:rPr>
+        <w:t>initPlateau</w:t>
+      </w:r>
+      <w:proofErr w:type="spellEnd"/>
+      <w:r>
+        <w:rPr>
+          <w:i/>
+          <w:iCs/>
+          <w:sz w:val="28"/>
+          <w:szCs w:val="28"/>
+          <w:u w:val="single"/>
+        </w:rPr>
+        <w:t> »</w:t>
+      </w:r>
+    </w:p>
+    <w:p>
+      <w:r>
+        <w:t>Cette méthode renvoie un pointeur vers le plateau qui va être utilisé pour la partie.</w:t>
+      </w:r>
+    </w:p>
+    <w:p>
+      <w:r>
+        <w:t>Le plateau est créé de manière arbitraire : sa configuration est tout le temps la même.</w:t>
+      </w:r>
+    </w:p>
+    <w:p/>
+    <w:p>
+      <w:pPr>
+        <w:pStyle w:val="Paragraphedeliste"/>
+        <w:numPr>
+          <w:ilvl w:val="0"/>
+          <w:numId w:val="5"/>
+        </w:numPr>
+        <w:rPr>
+          <w:i/>
+          <w:iCs/>
+          <w:sz w:val="28"/>
+          <w:szCs w:val="28"/>
+          <w:u w:val="single"/>
+        </w:rPr>
+      </w:pPr>
+      <w:r>
+        <w:rPr>
+          <w:i/>
+          <w:iCs/>
+          <w:sz w:val="28"/>
+          <w:szCs w:val="28"/>
+          <w:u w:val="single"/>
+        </w:rPr>
+        <w:t>Méthode « </w:t>
+      </w:r>
+      <w:proofErr w:type="spellStart"/>
+      <w:r>
+        <w:rPr>
+          <w:i/>
+          <w:iCs/>
+          <w:sz w:val="28"/>
+          <w:szCs w:val="28"/>
+          <w:u w:val="single"/>
+        </w:rPr>
+        <w:t>initPerso</w:t>
+      </w:r>
+      <w:proofErr w:type="spellEnd"/>
+      <w:r>
+        <w:rPr>
+          <w:i/>
+          <w:iCs/>
+          <w:sz w:val="28"/>
+          <w:szCs w:val="28"/>
+          <w:u w:val="single"/>
+        </w:rPr>
+        <w:t> »</w:t>
+      </w:r>
+    </w:p>
+    <w:p>
+      <w:r>
+        <w:t>De même, cette méthode renvoie un pointeur vers le personnage qui sera utilisé lors de la partie.</w:t>
+      </w:r>
+    </w:p>
+    <w:p>
+      <w:r>
+        <w:t>Étant donné que le plateau est toujours le même, la position de départ du personnage est elle aussi identique entre chaque partie.</w:t>
+      </w:r>
+    </w:p>
+    <w:p/>
+    <w:p>
+      <w:pPr>
+        <w:pStyle w:val="Paragraphedeliste"/>
+        <w:numPr>
+          <w:ilvl w:val="0"/>
+          <w:numId w:val="5"/>
+        </w:numPr>
+        <w:rPr>
+          <w:i/>
+          <w:iCs/>
+          <w:sz w:val="28"/>
+          <w:szCs w:val="28"/>
+          <w:u w:val="single"/>
+        </w:rPr>
+      </w:pPr>
+      <w:r>
+        <w:rPr>
+          <w:i/>
+          <w:iCs/>
+          <w:sz w:val="28"/>
+          <w:szCs w:val="28"/>
+          <w:u w:val="single"/>
+        </w:rPr>
+        <w:t>Méthode « </w:t>
+      </w:r>
+      <w:proofErr w:type="spellStart"/>
+      <w:r>
+        <w:rPr>
+          <w:i/>
+          <w:iCs/>
+          <w:sz w:val="28"/>
+          <w:szCs w:val="28"/>
+          <w:u w:val="single"/>
+        </w:rPr>
+        <w:t>initLabyrinthe</w:t>
+      </w:r>
+      <w:proofErr w:type="spellEnd"/>
+      <w:r>
+        <w:rPr>
+          <w:i/>
+          <w:iCs/>
+          <w:sz w:val="28"/>
+          <w:szCs w:val="28"/>
+          <w:u w:val="single"/>
+        </w:rPr>
+        <w:t> »</w:t>
+      </w:r>
+    </w:p>
+    <w:p>
+      <w:r>
+        <w:t>De même que les deux méthodes précédentes, cette méthode renvoie un pointeur vers un labyrinthe, qui est identique entre chaque partie car prend en argument le plateau et le personnage créé avec les deux méthodes précédentes.</w:t>
+      </w:r>
+    </w:p>
+    <w:p/>
+    <w:p>
+      <w:pPr>
+        <w:rPr>
+          <w:b/>
+          <w:bCs/>
+          <w:i/>
+          <w:iCs/>
+          <w:sz w:val="36"/>
+          <w:szCs w:val="36"/>
+          <w:u w:val="single" w:color="FF0000"/>
+        </w:rPr>
+      </w:pPr>
+      <w:r>
+        <w:rPr>
+          <w:b/>
+          <w:bCs/>
+          <w:i/>
+          <w:iCs/>
+          <w:sz w:val="36"/>
+          <w:szCs w:val="36"/>
+          <w:u w:val="single" w:color="FF0000"/>
+        </w:rPr>
+        <w:br w:type="page"/>
+      </w:r>
+    </w:p>
+    <w:p>
+      <w:pPr>
+        <w:jc w:val="center"/>
+        <w:rPr>
+          <w:b/>
+          <w:bCs/>
+          <w:i/>
+          <w:iCs/>
+          <w:color w:val="FF0000"/>
+          <w:sz w:val="36"/>
+          <w:szCs w:val="36"/>
+          <w:u w:val="single" w:color="FF0000"/>
+        </w:rPr>
+      </w:pPr>
+      <w:r>
+        <w:rPr>
+          <w:b/>
+          <w:bCs/>
+          <w:i/>
+          <w:iCs/>
+          <w:color w:val="FF0000"/>
+          <w:sz w:val="36"/>
+          <w:szCs w:val="36"/>
+          <w:u w:val="single" w:color="FF0000"/>
+        </w:rPr>
+        <w:lastRenderedPageBreak/>
+        <w:t>FONCTIONNEMENT DU JEU</w:t>
+      </w:r>
+    </w:p>
+    <w:p/>
+    <w:p>
+      <w:pPr>
+        <w:ind w:firstLine="708"/>
+      </w:pPr>
+      <w:r>
+        <w:t xml:space="preserve">C’est </w:t>
+      </w:r>
+      <w:r>
+        <w:t>vers</w:t>
+      </w:r>
+      <w:r>
+        <w:t xml:space="preserve"> le programme principal que convergent tous les codes implémentés précédemment.</w:t>
+      </w:r>
+    </w:p>
+    <w:p>
+      <w:r>
+        <w:t>C’est ce programme qui permet le déroulement de la partie.</w:t>
+      </w:r>
+    </w:p>
+    <w:p>
+      <w:r>
+        <w:t>Dans un premier temps, on instancie les objets qui serviront lors du jeu : le plateau, le personnage et le labyrinthe.</w:t>
+      </w:r>
+    </w:p>
+    <w:p>
+      <w:r>
+        <w:t>Ensuite commence une boucle « </w:t>
+      </w:r>
+      <w:proofErr w:type="spellStart"/>
+      <w:r>
+        <w:t>while</w:t>
+      </w:r>
+      <w:proofErr w:type="spellEnd"/>
+      <w:r>
+        <w:t> », qui s’arrête dès que le personnage a atteint la sortie (condition obtenue grâce à la méthode « fini » de la classe « Labyrinthe »).</w:t>
+      </w:r>
+    </w:p>
+    <w:p>
+      <w:r>
+        <w:t>Tant que la partie n’est pas finie, le programme :</w:t>
+      </w:r>
+    </w:p>
+    <w:p>
+      <w:pPr>
+        <w:pStyle w:val="Paragraphedeliste"/>
+        <w:numPr>
+          <w:ilvl w:val="0"/>
+          <w:numId w:val="3"/>
+        </w:numPr>
+      </w:pPr>
+      <w:r>
+        <w:t>Affiche le labyrinthe.</w:t>
+      </w:r>
+    </w:p>
+    <w:p>
+      <w:pPr>
+        <w:pStyle w:val="Paragraphedeliste"/>
+        <w:numPr>
+          <w:ilvl w:val="0"/>
+          <w:numId w:val="3"/>
+        </w:numPr>
+      </w:pPr>
+      <w:r>
+        <w:t>Demande au joueur de choisir une direction pour déplacer le personnage.</w:t>
+      </w:r>
+    </w:p>
+    <w:p>
+      <w:pPr>
+        <w:pStyle w:val="Paragraphedeliste"/>
+        <w:numPr>
+          <w:ilvl w:val="0"/>
+          <w:numId w:val="3"/>
+        </w:numPr>
+      </w:pPr>
+      <w:r>
+        <w:t xml:space="preserve">Effectue le déplacement en appelant la méthode correspondant à la direction choisie. Dans le cas </w:t>
+      </w:r>
+      <w:r>
+        <w:t>où</w:t>
+      </w:r>
+      <w:r>
+        <w:t xml:space="preserve"> la saisie est invalide, le programme renvoie simplement le message « Saisie invalide », et recommence la boucle « </w:t>
+      </w:r>
+      <w:proofErr w:type="spellStart"/>
+      <w:r>
+        <w:t>while</w:t>
+      </w:r>
+      <w:proofErr w:type="spellEnd"/>
+      <w:r>
+        <w:t> ».</w:t>
+      </w:r>
+    </w:p>
+    <w:p>
+      <w:r>
+        <w:t>La partie se termine donc lorsque le personnage a atteint la sortie, et c’est alors que le programme renvoie un message de fin de la partie.</w:t>
+      </w:r>
+    </w:p>
+    <w:p>
+      <w:r>
+        <w:t xml:space="preserve"> </w:t>
+      </w:r>
+    </w:p>
+    <w:p>
+      <w:r>
+        <w:br w:type="page"/>
+      </w:r>
+    </w:p>
+    <w:p>
+      <w:pPr>
+        <w:jc w:val="center"/>
+        <w:rPr>
+          <w:b/>
+          <w:bCs/>
+          <w:i/>
+          <w:iCs/>
+          <w:color w:val="FF0000"/>
+          <w:sz w:val="36"/>
+          <w:szCs w:val="36"/>
+          <w:u w:val="single" w:color="FF0000"/>
+        </w:rPr>
+      </w:pPr>
+      <w:r>
+        <w:rPr>
+          <w:b/>
+          <w:bCs/>
+          <w:i/>
+          <w:iCs/>
+          <w:color w:val="FF0000"/>
+          <w:sz w:val="36"/>
+          <w:szCs w:val="36"/>
+          <w:u w:val="single" w:color="FF0000"/>
+        </w:rPr>
+        <w:lastRenderedPageBreak/>
+        <w:t>DIFFICULTES RENCONTREES</w:t>
+      </w:r>
+    </w:p>
+    <w:p/>
+    <w:p>
+      <w:pPr>
+        <w:ind w:firstLine="708"/>
+      </w:pPr>
+      <w:r>
+        <w:t>Pour construire le plateau via la méthode « </w:t>
+      </w:r>
+      <w:proofErr w:type="spellStart"/>
+      <w:r>
+        <w:t>initPlateau</w:t>
+      </w:r>
+      <w:proofErr w:type="spellEnd"/>
+      <w:r>
+        <w:t> », je me suis inspiré du format proposé dans la partie de l’énoncé du TP.</w:t>
+      </w:r>
+    </w:p>
+    <w:p>
+      <w:r>
+        <w:t>Pour ce faire, j’ai donc dû écrire à la main la construction de chaque élément du plateau (murs, couloirs et sortie).</w:t>
+      </w:r>
+    </w:p>
+    <w:p>
+      <w:r>
+        <w:t>Pour construire ces objets graphiques fixes, j’ai à chaque fois défini la ligne et la colonne à attribuer à l’objet, instancié un pointeur vers l’objet en spécifiant ces coordonnées, puis placé cet objet dans le plateau en appelant la méthode « </w:t>
+      </w:r>
+      <w:proofErr w:type="spellStart"/>
+      <w:r>
+        <w:t>setCase</w:t>
+      </w:r>
+      <w:proofErr w:type="spellEnd"/>
+      <w:r>
+        <w:t> » de la classe « Plateau »</w:t>
+      </w:r>
+      <w:r>
+        <w:t>.</w:t>
       </w:r>
     </w:p>
     <w:sectPr>
@@ -427,6 +1238,95 @@
     </w:lvl>
   </w:abstractNum>
   <w:abstractNum w:abstractNumId="1" w15:restartNumberingAfterBreak="0">
+    <w:nsid w:val="27B57716"/>
+    <w:multiLevelType w:val="hybridMultilevel"/>
+    <w:tmpl w:val="E6F032B8"/>
+    <w:lvl w:ilvl="0" w:tplc="040C0011">
+      <w:start w:val="1"/>
+      <w:numFmt w:val="decimal"/>
+      <w:lvlText w:val="%1)"/>
+      <w:lvlJc w:val="left"/>
+      <w:pPr>
+        <w:ind w:left="720" w:hanging="360"/>
+      </w:pPr>
+      <w:rPr>
+        <w:rFonts w:hint="default"/>
+      </w:rPr>
+    </w:lvl>
+    <w:lvl w:ilvl="1" w:tplc="040C0019" w:tentative="1">
+      <w:start w:val="1"/>
+      <w:numFmt w:val="lowerLetter"/>
+      <w:lvlText w:val="%2."/>
+      <w:lvlJc w:val="left"/>
+      <w:pPr>
+        <w:ind w:left="1440" w:hanging="360"/>
+      </w:pPr>
+    </w:lvl>
+    <w:lvl w:ilvl="2" w:tplc="040C001B" w:tentative="1">
+      <w:start w:val="1"/>
+      <w:numFmt w:val="lowerRoman"/>
+      <w:lvlText w:val="%3."/>
+      <w:lvlJc w:val="right"/>
+      <w:pPr>
+        <w:ind w:left="2160" w:hanging="180"/>
+      </w:pPr>
+    </w:lvl>
+    <w:lvl w:ilvl="3" w:tplc="040C000F" w:tentative="1">
+      <w:start w:val="1"/>
+      <w:numFmt w:val="decimal"/>
+      <w:lvlText w:val="%4."/>
+      <w:lvlJc w:val="left"/>
+      <w:pPr>
+        <w:ind w:left="2880" w:hanging="360"/>
+      </w:pPr>
+    </w:lvl>
+    <w:lvl w:ilvl="4" w:tplc="040C0019" w:tentative="1">
+      <w:start w:val="1"/>
+      <w:numFmt w:val="lowerLetter"/>
+      <w:lvlText w:val="%5."/>
+      <w:lvlJc w:val="left"/>
+      <w:pPr>
+        <w:ind w:left="3600" w:hanging="360"/>
+      </w:pPr>
+    </w:lvl>
+    <w:lvl w:ilvl="5" w:tplc="040C001B" w:tentative="1">
+      <w:start w:val="1"/>
+      <w:numFmt w:val="lowerRoman"/>
+      <w:lvlText w:val="%6."/>
+      <w:lvlJc w:val="right"/>
+      <w:pPr>
+        <w:ind w:left="4320" w:hanging="180"/>
+      </w:pPr>
+    </w:lvl>
+    <w:lvl w:ilvl="6" w:tplc="040C000F" w:tentative="1">
+      <w:start w:val="1"/>
+      <w:numFmt w:val="decimal"/>
+      <w:lvlText w:val="%7."/>
+      <w:lvlJc w:val="left"/>
+      <w:pPr>
+        <w:ind w:left="5040" w:hanging="360"/>
+      </w:pPr>
+    </w:lvl>
+    <w:lvl w:ilvl="7" w:tplc="040C0019" w:tentative="1">
+      <w:start w:val="1"/>
+      <w:numFmt w:val="lowerLetter"/>
+      <w:lvlText w:val="%8."/>
+      <w:lvlJc w:val="left"/>
+      <w:pPr>
+        <w:ind w:left="5760" w:hanging="360"/>
+      </w:pPr>
+    </w:lvl>
+    <w:lvl w:ilvl="8" w:tplc="040C001B" w:tentative="1">
+      <w:start w:val="1"/>
+      <w:numFmt w:val="lowerRoman"/>
+      <w:lvlText w:val="%9."/>
+      <w:lvlJc w:val="right"/>
+      <w:pPr>
+        <w:ind w:left="6480" w:hanging="180"/>
+      </w:pPr>
+    </w:lvl>
+  </w:abstractNum>
+  <w:abstractNum w:abstractNumId="2" w15:restartNumberingAfterBreak="0">
     <w:nsid w:val="2B175554"/>
     <w:multiLevelType w:val="hybridMultilevel"/>
     <w:tmpl w:val="1A686DA8"/>
@@ -515,7 +1415,7 @@
       </w:pPr>
     </w:lvl>
   </w:abstractNum>
-  <w:abstractNum w:abstractNumId="2" w15:restartNumberingAfterBreak="0">
+  <w:abstractNum w:abstractNumId="3" w15:restartNumberingAfterBreak="0">
     <w:nsid w:val="30DF1350"/>
     <w:multiLevelType w:val="hybridMultilevel"/>
     <w:tmpl w:val="0AEC6A0A"/>
@@ -628,7 +1528,7 @@
       </w:rPr>
     </w:lvl>
   </w:abstractNum>
-  <w:abstractNum w:abstractNumId="3" w15:restartNumberingAfterBreak="0">
+  <w:abstractNum w:abstractNumId="4" w15:restartNumberingAfterBreak="0">
     <w:nsid w:val="37AF0009"/>
     <w:multiLevelType w:val="hybridMultilevel"/>
     <w:tmpl w:val="6C4C1D9A"/>
@@ -717,17 +1617,479 @@
       </w:pPr>
     </w:lvl>
   </w:abstractNum>
+  <w:abstractNum w:abstractNumId="5" w15:restartNumberingAfterBreak="0">
+    <w:nsid w:val="457D13E0"/>
+    <w:multiLevelType w:val="hybridMultilevel"/>
+    <w:tmpl w:val="2270ACE0"/>
+    <w:lvl w:ilvl="0" w:tplc="040C0011">
+      <w:start w:val="1"/>
+      <w:numFmt w:val="decimal"/>
+      <w:lvlText w:val="%1)"/>
+      <w:lvlJc w:val="left"/>
+      <w:pPr>
+        <w:ind w:left="720" w:hanging="360"/>
+      </w:pPr>
+      <w:rPr>
+        <w:rFonts w:hint="default"/>
+      </w:rPr>
+    </w:lvl>
+    <w:lvl w:ilvl="1" w:tplc="040C0019" w:tentative="1">
+      <w:start w:val="1"/>
+      <w:numFmt w:val="lowerLetter"/>
+      <w:lvlText w:val="%2."/>
+      <w:lvlJc w:val="left"/>
+      <w:pPr>
+        <w:ind w:left="1440" w:hanging="360"/>
+      </w:pPr>
+    </w:lvl>
+    <w:lvl w:ilvl="2" w:tplc="040C001B" w:tentative="1">
+      <w:start w:val="1"/>
+      <w:numFmt w:val="lowerRoman"/>
+      <w:lvlText w:val="%3."/>
+      <w:lvlJc w:val="right"/>
+      <w:pPr>
+        <w:ind w:left="2160" w:hanging="180"/>
+      </w:pPr>
+    </w:lvl>
+    <w:lvl w:ilvl="3" w:tplc="040C000F" w:tentative="1">
+      <w:start w:val="1"/>
+      <w:numFmt w:val="decimal"/>
+      <w:lvlText w:val="%4."/>
+      <w:lvlJc w:val="left"/>
+      <w:pPr>
+        <w:ind w:left="2880" w:hanging="360"/>
+      </w:pPr>
+    </w:lvl>
+    <w:lvl w:ilvl="4" w:tplc="040C0019" w:tentative="1">
+      <w:start w:val="1"/>
+      <w:numFmt w:val="lowerLetter"/>
+      <w:lvlText w:val="%5."/>
+      <w:lvlJc w:val="left"/>
+      <w:pPr>
+        <w:ind w:left="3600" w:hanging="360"/>
+      </w:pPr>
+    </w:lvl>
+    <w:lvl w:ilvl="5" w:tplc="040C001B" w:tentative="1">
+      <w:start w:val="1"/>
+      <w:numFmt w:val="lowerRoman"/>
+      <w:lvlText w:val="%6."/>
+      <w:lvlJc w:val="right"/>
+      <w:pPr>
+        <w:ind w:left="4320" w:hanging="180"/>
+      </w:pPr>
+    </w:lvl>
+    <w:lvl w:ilvl="6" w:tplc="040C000F" w:tentative="1">
+      <w:start w:val="1"/>
+      <w:numFmt w:val="decimal"/>
+      <w:lvlText w:val="%7."/>
+      <w:lvlJc w:val="left"/>
+      <w:pPr>
+        <w:ind w:left="5040" w:hanging="360"/>
+      </w:pPr>
+    </w:lvl>
+    <w:lvl w:ilvl="7" w:tplc="040C0019" w:tentative="1">
+      <w:start w:val="1"/>
+      <w:numFmt w:val="lowerLetter"/>
+      <w:lvlText w:val="%8."/>
+      <w:lvlJc w:val="left"/>
+      <w:pPr>
+        <w:ind w:left="5760" w:hanging="360"/>
+      </w:pPr>
+    </w:lvl>
+    <w:lvl w:ilvl="8" w:tplc="040C001B" w:tentative="1">
+      <w:start w:val="1"/>
+      <w:numFmt w:val="lowerRoman"/>
+      <w:lvlText w:val="%9."/>
+      <w:lvlJc w:val="right"/>
+      <w:pPr>
+        <w:ind w:left="6480" w:hanging="180"/>
+      </w:pPr>
+    </w:lvl>
+  </w:abstractNum>
+  <w:abstractNum w:abstractNumId="6" w15:restartNumberingAfterBreak="0">
+    <w:nsid w:val="4A6F3FAA"/>
+    <w:multiLevelType w:val="hybridMultilevel"/>
+    <w:tmpl w:val="4CCA55E2"/>
+    <w:lvl w:ilvl="0" w:tplc="040C0011">
+      <w:start w:val="1"/>
+      <w:numFmt w:val="decimal"/>
+      <w:lvlText w:val="%1)"/>
+      <w:lvlJc w:val="left"/>
+      <w:pPr>
+        <w:ind w:left="720" w:hanging="360"/>
+      </w:pPr>
+      <w:rPr>
+        <w:rFonts w:hint="default"/>
+      </w:rPr>
+    </w:lvl>
+    <w:lvl w:ilvl="1" w:tplc="040C0019" w:tentative="1">
+      <w:start w:val="1"/>
+      <w:numFmt w:val="lowerLetter"/>
+      <w:lvlText w:val="%2."/>
+      <w:lvlJc w:val="left"/>
+      <w:pPr>
+        <w:ind w:left="1440" w:hanging="360"/>
+      </w:pPr>
+    </w:lvl>
+    <w:lvl w:ilvl="2" w:tplc="040C001B" w:tentative="1">
+      <w:start w:val="1"/>
+      <w:numFmt w:val="lowerRoman"/>
+      <w:lvlText w:val="%3."/>
+      <w:lvlJc w:val="right"/>
+      <w:pPr>
+        <w:ind w:left="2160" w:hanging="180"/>
+      </w:pPr>
+    </w:lvl>
+    <w:lvl w:ilvl="3" w:tplc="040C000F" w:tentative="1">
+      <w:start w:val="1"/>
+      <w:numFmt w:val="decimal"/>
+      <w:lvlText w:val="%4."/>
+      <w:lvlJc w:val="left"/>
+      <w:pPr>
+        <w:ind w:left="2880" w:hanging="360"/>
+      </w:pPr>
+    </w:lvl>
+    <w:lvl w:ilvl="4" w:tplc="040C0019" w:tentative="1">
+      <w:start w:val="1"/>
+      <w:numFmt w:val="lowerLetter"/>
+      <w:lvlText w:val="%5."/>
+      <w:lvlJc w:val="left"/>
+      <w:pPr>
+        <w:ind w:left="3600" w:hanging="360"/>
+      </w:pPr>
+    </w:lvl>
+    <w:lvl w:ilvl="5" w:tplc="040C001B" w:tentative="1">
+      <w:start w:val="1"/>
+      <w:numFmt w:val="lowerRoman"/>
+      <w:lvlText w:val="%6."/>
+      <w:lvlJc w:val="right"/>
+      <w:pPr>
+        <w:ind w:left="4320" w:hanging="180"/>
+      </w:pPr>
+    </w:lvl>
+    <w:lvl w:ilvl="6" w:tplc="040C000F" w:tentative="1">
+      <w:start w:val="1"/>
+      <w:numFmt w:val="decimal"/>
+      <w:lvlText w:val="%7."/>
+      <w:lvlJc w:val="left"/>
+      <w:pPr>
+        <w:ind w:left="5040" w:hanging="360"/>
+      </w:pPr>
+    </w:lvl>
+    <w:lvl w:ilvl="7" w:tplc="040C0019" w:tentative="1">
+      <w:start w:val="1"/>
+      <w:numFmt w:val="lowerLetter"/>
+      <w:lvlText w:val="%8."/>
+      <w:lvlJc w:val="left"/>
+      <w:pPr>
+        <w:ind w:left="5760" w:hanging="360"/>
+      </w:pPr>
+    </w:lvl>
+    <w:lvl w:ilvl="8" w:tplc="040C001B" w:tentative="1">
+      <w:start w:val="1"/>
+      <w:numFmt w:val="lowerRoman"/>
+      <w:lvlText w:val="%9."/>
+      <w:lvlJc w:val="right"/>
+      <w:pPr>
+        <w:ind w:left="6480" w:hanging="180"/>
+      </w:pPr>
+    </w:lvl>
+  </w:abstractNum>
+  <w:abstractNum w:abstractNumId="7" w15:restartNumberingAfterBreak="0">
+    <w:nsid w:val="5FA05356"/>
+    <w:multiLevelType w:val="hybridMultilevel"/>
+    <w:tmpl w:val="3258D740"/>
+    <w:lvl w:ilvl="0" w:tplc="040C0011">
+      <w:numFmt w:val="decimal"/>
+      <w:lvlText w:val="%1)"/>
+      <w:lvlJc w:val="left"/>
+      <w:pPr>
+        <w:ind w:left="720" w:hanging="360"/>
+      </w:pPr>
+      <w:rPr>
+        <w:rFonts w:hint="default"/>
+      </w:rPr>
+    </w:lvl>
+    <w:lvl w:ilvl="1" w:tplc="040C0019" w:tentative="1">
+      <w:start w:val="1"/>
+      <w:numFmt w:val="lowerLetter"/>
+      <w:lvlText w:val="%2."/>
+      <w:lvlJc w:val="left"/>
+      <w:pPr>
+        <w:ind w:left="1440" w:hanging="360"/>
+      </w:pPr>
+    </w:lvl>
+    <w:lvl w:ilvl="2" w:tplc="040C001B" w:tentative="1">
+      <w:start w:val="1"/>
+      <w:numFmt w:val="lowerRoman"/>
+      <w:lvlText w:val="%3."/>
+      <w:lvlJc w:val="right"/>
+      <w:pPr>
+        <w:ind w:left="2160" w:hanging="180"/>
+      </w:pPr>
+    </w:lvl>
+    <w:lvl w:ilvl="3" w:tplc="040C000F" w:tentative="1">
+      <w:start w:val="1"/>
+      <w:numFmt w:val="decimal"/>
+      <w:lvlText w:val="%4."/>
+      <w:lvlJc w:val="left"/>
+      <w:pPr>
+        <w:ind w:left="2880" w:hanging="360"/>
+      </w:pPr>
+    </w:lvl>
+    <w:lvl w:ilvl="4" w:tplc="040C0019" w:tentative="1">
+      <w:start w:val="1"/>
+      <w:numFmt w:val="lowerLetter"/>
+      <w:lvlText w:val="%5."/>
+      <w:lvlJc w:val="left"/>
+      <w:pPr>
+        <w:ind w:left="3600" w:hanging="360"/>
+      </w:pPr>
+    </w:lvl>
+    <w:lvl w:ilvl="5" w:tplc="040C001B" w:tentative="1">
+      <w:start w:val="1"/>
+      <w:numFmt w:val="lowerRoman"/>
+      <w:lvlText w:val="%6."/>
+      <w:lvlJc w:val="right"/>
+      <w:pPr>
+        <w:ind w:left="4320" w:hanging="180"/>
+      </w:pPr>
+    </w:lvl>
+    <w:lvl w:ilvl="6" w:tplc="040C000F" w:tentative="1">
+      <w:start w:val="1"/>
+      <w:numFmt w:val="decimal"/>
+      <w:lvlText w:val="%7."/>
+      <w:lvlJc w:val="left"/>
+      <w:pPr>
+        <w:ind w:left="5040" w:hanging="360"/>
+      </w:pPr>
+    </w:lvl>
+    <w:lvl w:ilvl="7" w:tplc="040C0019" w:tentative="1">
+      <w:start w:val="1"/>
+      <w:numFmt w:val="lowerLetter"/>
+      <w:lvlText w:val="%8."/>
+      <w:lvlJc w:val="left"/>
+      <w:pPr>
+        <w:ind w:left="5760" w:hanging="360"/>
+      </w:pPr>
+    </w:lvl>
+    <w:lvl w:ilvl="8" w:tplc="040C001B" w:tentative="1">
+      <w:start w:val="1"/>
+      <w:numFmt w:val="lowerRoman"/>
+      <w:lvlText w:val="%9."/>
+      <w:lvlJc w:val="right"/>
+      <w:pPr>
+        <w:ind w:left="6480" w:hanging="180"/>
+      </w:pPr>
+    </w:lvl>
+  </w:abstractNum>
+  <w:abstractNum w:abstractNumId="8" w15:restartNumberingAfterBreak="0">
+    <w:nsid w:val="6C42729C"/>
+    <w:multiLevelType w:val="hybridMultilevel"/>
+    <w:tmpl w:val="8938B2B4"/>
+    <w:lvl w:ilvl="0" w:tplc="040C0011">
+      <w:start w:val="1"/>
+      <w:numFmt w:val="decimal"/>
+      <w:lvlText w:val="%1)"/>
+      <w:lvlJc w:val="left"/>
+      <w:pPr>
+        <w:ind w:left="720" w:hanging="360"/>
+      </w:pPr>
+      <w:rPr>
+        <w:rFonts w:hint="default"/>
+      </w:rPr>
+    </w:lvl>
+    <w:lvl w:ilvl="1" w:tplc="040C0019" w:tentative="1">
+      <w:start w:val="1"/>
+      <w:numFmt w:val="lowerLetter"/>
+      <w:lvlText w:val="%2."/>
+      <w:lvlJc w:val="left"/>
+      <w:pPr>
+        <w:ind w:left="1440" w:hanging="360"/>
+      </w:pPr>
+    </w:lvl>
+    <w:lvl w:ilvl="2" w:tplc="040C001B" w:tentative="1">
+      <w:start w:val="1"/>
+      <w:numFmt w:val="lowerRoman"/>
+      <w:lvlText w:val="%3."/>
+      <w:lvlJc w:val="right"/>
+      <w:pPr>
+        <w:ind w:left="2160" w:hanging="180"/>
+      </w:pPr>
+    </w:lvl>
+    <w:lvl w:ilvl="3" w:tplc="040C000F" w:tentative="1">
+      <w:start w:val="1"/>
+      <w:numFmt w:val="decimal"/>
+      <w:lvlText w:val="%4."/>
+      <w:lvlJc w:val="left"/>
+      <w:pPr>
+        <w:ind w:left="2880" w:hanging="360"/>
+      </w:pPr>
+    </w:lvl>
+    <w:lvl w:ilvl="4" w:tplc="040C0019" w:tentative="1">
+      <w:start w:val="1"/>
+      <w:numFmt w:val="lowerLetter"/>
+      <w:lvlText w:val="%5."/>
+      <w:lvlJc w:val="left"/>
+      <w:pPr>
+        <w:ind w:left="3600" w:hanging="360"/>
+      </w:pPr>
+    </w:lvl>
+    <w:lvl w:ilvl="5" w:tplc="040C001B" w:tentative="1">
+      <w:start w:val="1"/>
+      <w:numFmt w:val="lowerRoman"/>
+      <w:lvlText w:val="%6."/>
+      <w:lvlJc w:val="right"/>
+      <w:pPr>
+        <w:ind w:left="4320" w:hanging="180"/>
+      </w:pPr>
+    </w:lvl>
+    <w:lvl w:ilvl="6" w:tplc="040C000F" w:tentative="1">
+      <w:start w:val="1"/>
+      <w:numFmt w:val="decimal"/>
+      <w:lvlText w:val="%7."/>
+      <w:lvlJc w:val="left"/>
+      <w:pPr>
+        <w:ind w:left="5040" w:hanging="360"/>
+      </w:pPr>
+    </w:lvl>
+    <w:lvl w:ilvl="7" w:tplc="040C0019" w:tentative="1">
+      <w:start w:val="1"/>
+      <w:numFmt w:val="lowerLetter"/>
+      <w:lvlText w:val="%8."/>
+      <w:lvlJc w:val="left"/>
+      <w:pPr>
+        <w:ind w:left="5760" w:hanging="360"/>
+      </w:pPr>
+    </w:lvl>
+    <w:lvl w:ilvl="8" w:tplc="040C001B" w:tentative="1">
+      <w:start w:val="1"/>
+      <w:numFmt w:val="lowerRoman"/>
+      <w:lvlText w:val="%9."/>
+      <w:lvlJc w:val="right"/>
+      <w:pPr>
+        <w:ind w:left="6480" w:hanging="180"/>
+      </w:pPr>
+    </w:lvl>
+  </w:abstractNum>
+  <w:abstractNum w:abstractNumId="9" w15:restartNumberingAfterBreak="0">
+    <w:nsid w:val="6F780FA1"/>
+    <w:multiLevelType w:val="hybridMultilevel"/>
+    <w:tmpl w:val="45F673A4"/>
+    <w:lvl w:ilvl="0" w:tplc="040C0011">
+      <w:start w:val="1"/>
+      <w:numFmt w:val="decimal"/>
+      <w:lvlText w:val="%1)"/>
+      <w:lvlJc w:val="left"/>
+      <w:pPr>
+        <w:ind w:left="720" w:hanging="360"/>
+      </w:pPr>
+      <w:rPr>
+        <w:rFonts w:hint="default"/>
+      </w:rPr>
+    </w:lvl>
+    <w:lvl w:ilvl="1" w:tplc="040C0019" w:tentative="1">
+      <w:start w:val="1"/>
+      <w:numFmt w:val="lowerLetter"/>
+      <w:lvlText w:val="%2."/>
+      <w:lvlJc w:val="left"/>
+      <w:pPr>
+        <w:ind w:left="1440" w:hanging="360"/>
+      </w:pPr>
+    </w:lvl>
+    <w:lvl w:ilvl="2" w:tplc="040C001B" w:tentative="1">
+      <w:start w:val="1"/>
+      <w:numFmt w:val="lowerRoman"/>
+      <w:lvlText w:val="%3."/>
+      <w:lvlJc w:val="right"/>
+      <w:pPr>
+        <w:ind w:left="2160" w:hanging="180"/>
+      </w:pPr>
+    </w:lvl>
+    <w:lvl w:ilvl="3" w:tplc="040C000F" w:tentative="1">
+      <w:start w:val="1"/>
+      <w:numFmt w:val="decimal"/>
+      <w:lvlText w:val="%4."/>
+      <w:lvlJc w:val="left"/>
+      <w:pPr>
+        <w:ind w:left="2880" w:hanging="360"/>
+      </w:pPr>
+    </w:lvl>
+    <w:lvl w:ilvl="4" w:tplc="040C0019" w:tentative="1">
+      <w:start w:val="1"/>
+      <w:numFmt w:val="lowerLetter"/>
+      <w:lvlText w:val="%5."/>
+      <w:lvlJc w:val="left"/>
+      <w:pPr>
+        <w:ind w:left="3600" w:hanging="360"/>
+      </w:pPr>
+    </w:lvl>
+    <w:lvl w:ilvl="5" w:tplc="040C001B" w:tentative="1">
+      <w:start w:val="1"/>
+      <w:numFmt w:val="lowerRoman"/>
+      <w:lvlText w:val="%6."/>
+      <w:lvlJc w:val="right"/>
+      <w:pPr>
+        <w:ind w:left="4320" w:hanging="180"/>
+      </w:pPr>
+    </w:lvl>
+    <w:lvl w:ilvl="6" w:tplc="040C000F" w:tentative="1">
+      <w:start w:val="1"/>
+      <w:numFmt w:val="decimal"/>
+      <w:lvlText w:val="%7."/>
+      <w:lvlJc w:val="left"/>
+      <w:pPr>
+        <w:ind w:left="5040" w:hanging="360"/>
+      </w:pPr>
+    </w:lvl>
+    <w:lvl w:ilvl="7" w:tplc="040C0019" w:tentative="1">
+      <w:start w:val="1"/>
+      <w:numFmt w:val="lowerLetter"/>
+      <w:lvlText w:val="%8."/>
+      <w:lvlJc w:val="left"/>
+      <w:pPr>
+        <w:ind w:left="5760" w:hanging="360"/>
+      </w:pPr>
+    </w:lvl>
+    <w:lvl w:ilvl="8" w:tplc="040C001B" w:tentative="1">
+      <w:start w:val="1"/>
+      <w:numFmt w:val="lowerRoman"/>
+      <w:lvlText w:val="%9."/>
+      <w:lvlJc w:val="right"/>
+      <w:pPr>
+        <w:ind w:left="6480" w:hanging="180"/>
+      </w:pPr>
+    </w:lvl>
+  </w:abstractNum>
   <w:num w:numId="1" w16cid:durableId="1491100755">
-    <w:abstractNumId w:val="3"/>
+    <w:abstractNumId w:val="4"/>
   </w:num>
   <w:num w:numId="2" w16cid:durableId="1845583517">
-    <w:abstractNumId w:val="1"/>
+    <w:abstractNumId w:val="2"/>
   </w:num>
   <w:num w:numId="3" w16cid:durableId="388844116">
-    <w:abstractNumId w:val="2"/>
+    <w:abstractNumId w:val="3"/>
   </w:num>
   <w:num w:numId="4" w16cid:durableId="531697700">
     <w:abstractNumId w:val="0"/>
+  </w:num>
+  <w:num w:numId="5" w16cid:durableId="2041204884">
+    <w:abstractNumId w:val="1"/>
+  </w:num>
+  <w:num w:numId="6" w16cid:durableId="2025664869">
+    <w:abstractNumId w:val="6"/>
+  </w:num>
+  <w:num w:numId="7" w16cid:durableId="693262550">
+    <w:abstractNumId w:val="8"/>
+  </w:num>
+  <w:num w:numId="8" w16cid:durableId="1049494892">
+    <w:abstractNumId w:val="9"/>
+  </w:num>
+  <w:num w:numId="9" w16cid:durableId="784344429">
+    <w:abstractNumId w:val="5"/>
+  </w:num>
+  <w:num w:numId="10" w16cid:durableId="1895846637">
+    <w:abstractNumId w:val="7"/>
   </w:num>
 </w:numbering>
 </file>
@@ -1335,7 +2697,6 @@
   <w:style w:type="character" w:default="1" w:styleId="Policepardfaut">
     <w:name w:val="Default Paragraph Font"/>
     <w:uiPriority w:val="1"/>
-    <w:semiHidden/>
     <w:unhideWhenUsed/>
   </w:style>
   <w:style w:type="table" w:default="1" w:styleId="TableauNormal">
@@ -1649,6 +3010,26 @@
       <w:spacing w:val="5"/>
     </w:rPr>
   </w:style>
+  <w:style w:type="paragraph" w:styleId="En-ttedetabledesmatires">
+    <w:name w:val="TOC Heading"/>
+    <w:basedOn w:val="Titre1"/>
+    <w:next w:val="Normal"/>
+    <w:uiPriority w:val="39"/>
+    <w:unhideWhenUsed/>
+    <w:qFormat/>
+    <w:rsid w:val="00460A88"/>
+    <w:pPr>
+      <w:spacing w:before="240" w:after="0" w:line="259" w:lineRule="auto"/>
+      <w:outlineLvl w:val="9"/>
+    </w:pPr>
+    <w:rPr>
+      <w:kern w:val="0"/>
+      <w:sz w:val="32"/>
+      <w:szCs w:val="32"/>
+      <w:lang w:eastAsia="fr-FR"/>
+      <w14:ligatures w14:val="none"/>
+    </w:rPr>
+  </w:style>
 </w:styles>
 </file>
 
@@ -1945,4 +3326,16 @@
     </a:ext>
   </a:extLst>
 </a:theme>
+</file>
+
+<file path=customXml/item1.xml><?xml version="1.0" encoding="utf-8"?>
+<b:Sources xmlns:b="http://schemas.openxmlformats.org/officeDocument/2006/bibliography" xmlns="http://schemas.openxmlformats.org/officeDocument/2006/bibliography" SelectedStyle="\APASixthEditionOfficeOnline.xsl" StyleName="APA" Version="6"/>
+</file>
+
+<file path=customXml/itemProps1.xml><?xml version="1.0" encoding="utf-8"?>
+<ds:datastoreItem xmlns:ds="http://schemas.openxmlformats.org/officeDocument/2006/customXml" ds:itemID="{05C806FC-09F5-4B92-AFF4-A0ABDEEABFFC}">
+  <ds:schemaRefs>
+    <ds:schemaRef ds:uri="http://schemas.openxmlformats.org/officeDocument/2006/bibliography"/>
+  </ds:schemaRefs>
+</ds:datastoreItem>
 </file>
</xml_diff>